<commit_message>
updated poster for Phase I Submission
</commit_message>
<xml_diff>
--- a/Poster Artifacts/References/Citations.docx
+++ b/Poster Artifacts/References/Citations.docx
@@ -1,6 +1,6 @@
 
 <file path=word/document.xml><?xml version="1.0" encoding="utf-8"?>
-<w:document xmlns:wpc="http://schemas.microsoft.com/office/word/2010/wordprocessingCanvas" xmlns:cx="http://schemas.microsoft.com/office/drawing/2014/chartex" xmlns:cx1="http://schemas.microsoft.com/office/drawing/2015/9/8/chartex" xmlns:cx2="http://schemas.microsoft.com/office/drawing/2015/10/21/chartex" xmlns:cx3="http://schemas.microsoft.com/office/drawing/2016/5/9/chartex" xmlns:cx4="http://schemas.microsoft.com/office/drawing/2016/5/10/chartex" xmlns:cx5="http://schemas.microsoft.com/office/drawing/2016/5/11/chartex" xmlns:mc="http://schemas.openxmlformats.org/markup-compatibility/2006" xmlns:o="urn:schemas-microsoft-com:office:office" xmlns:r="http://schemas.openxmlformats.org/officeDocument/2006/relationships" xmlns:m="http://schemas.openxmlformats.org/officeDocument/2006/math" xmlns:v="urn:schemas-microsoft-com:vml" xmlns:wp14="http://schemas.microsoft.com/office/word/2010/wordprocessingDrawing" xmlns:wp="http://schemas.openxmlformats.org/drawingml/2006/wordprocessingDrawing" xmlns:w10="urn:schemas-microsoft-com:office:word" xmlns:w="http://schemas.openxmlformats.org/wordprocessingml/2006/main" xmlns:w14="http://schemas.microsoft.com/office/word/2010/wordml" xmlns:w15="http://schemas.microsoft.com/office/word/2012/wordml" xmlns:w16se="http://schemas.microsoft.com/office/word/2015/wordml/symex" xmlns:wpg="http://schemas.microsoft.com/office/word/2010/wordprocessingGroup" xmlns:wpi="http://schemas.microsoft.com/office/word/2010/wordprocessingInk" xmlns:wne="http://schemas.microsoft.com/office/word/2006/wordml" xmlns:wps="http://schemas.microsoft.com/office/word/2010/wordprocessingShape" mc:Ignorable="w14 w15 w16se wp14">
+<w:document xmlns:wpc="http://schemas.microsoft.com/office/word/2010/wordprocessingCanvas" xmlns:cx="http://schemas.microsoft.com/office/drawing/2014/chartex" xmlns:cx1="http://schemas.microsoft.com/office/drawing/2015/9/8/chartex" xmlns:cx2="http://schemas.microsoft.com/office/drawing/2015/10/21/chartex" xmlns:mc="http://schemas.openxmlformats.org/markup-compatibility/2006" xmlns:o="urn:schemas-microsoft-com:office:office" xmlns:r="http://schemas.openxmlformats.org/officeDocument/2006/relationships" xmlns:m="http://schemas.openxmlformats.org/officeDocument/2006/math" xmlns:v="urn:schemas-microsoft-com:vml" xmlns:wp14="http://schemas.microsoft.com/office/word/2010/wordprocessingDrawing" xmlns:wp="http://schemas.openxmlformats.org/drawingml/2006/wordprocessingDrawing" xmlns:w10="urn:schemas-microsoft-com:office:word" xmlns:w="http://schemas.openxmlformats.org/wordprocessingml/2006/main" xmlns:w14="http://schemas.microsoft.com/office/word/2010/wordml" xmlns:w15="http://schemas.microsoft.com/office/word/2012/wordml" xmlns:w16se="http://schemas.microsoft.com/office/word/2015/wordml/symex" xmlns:wpg="http://schemas.microsoft.com/office/word/2010/wordprocessingGroup" xmlns:wpi="http://schemas.microsoft.com/office/word/2010/wordprocessingInk" xmlns:wne="http://schemas.microsoft.com/office/word/2006/wordml" xmlns:wps="http://schemas.microsoft.com/office/word/2010/wordprocessingShape" mc:Ignorable="w14 w15 w16se wp14">
   <w:body>
     <w:tbl>
       <w:tblPr>
@@ -207,7 +207,11 @@
           <w:tcPr>
             <w:tcW w:w="913" w:type="dxa"/>
           </w:tcPr>
-          <w:p/>
+          <w:p>
+            <w:r>
+              <w:t>4</w:t>
+            </w:r>
+          </w:p>
         </w:tc>
         <w:tc>
           <w:tcPr>
@@ -236,15 +240,28 @@
           <w:tcPr>
             <w:tcW w:w="913" w:type="dxa"/>
           </w:tcPr>
-          <w:p/>
+          <w:p>
+            <w:r>
+              <w:t>2</w:t>
+            </w:r>
+          </w:p>
         </w:tc>
         <w:tc>
           <w:tcPr>
             <w:tcW w:w="8437" w:type="dxa"/>
           </w:tcPr>
           <w:p>
-            <w:bookmarkStart w:id="0" w:name="_GoBack"/>
-            <w:bookmarkEnd w:id="0"/>
+            <w:r>
+              <w:t xml:space="preserve">B. Jepson, D. Coleman, and T. </w:t>
+            </w:r>
+            <w:proofErr w:type="spellStart"/>
+            <w:r>
+              <w:t>Igoe</w:t>
+            </w:r>
+            <w:proofErr w:type="spellEnd"/>
+            <w:r>
+              <w:t>, 4. Introducing NDEF [Book]. Safari, 2017. [Online]. Available: https://www.safaribooksonline.com/library/view/beginning-nfc/9781449324094/ch04.html. Accessed: Feb. 2, 2017.</w:t>
+            </w:r>
           </w:p>
         </w:tc>
       </w:tr>
@@ -253,13 +270,21 @@
           <w:tcPr>
             <w:tcW w:w="913" w:type="dxa"/>
           </w:tcPr>
-          <w:p/>
+          <w:p>
+            <w:r>
+              <w:t>3</w:t>
+            </w:r>
+          </w:p>
         </w:tc>
         <w:tc>
           <w:tcPr>
             <w:tcW w:w="8437" w:type="dxa"/>
           </w:tcPr>
-          <w:p/>
+          <w:p>
+            <w:r>
+              <w:t>NFC, Forum. "NFC Forum Technical Specifications Improve RF Communication and NFC Tag Interoperability with NFC Devices." Business Wire (English) Dec. 0010: Regional Business News. Web. 1 Feb. 2017.</w:t>
+            </w:r>
+          </w:p>
         </w:tc>
       </w:tr>
       <w:tr>
@@ -267,13 +292,23 @@
           <w:tcPr>
             <w:tcW w:w="913" w:type="dxa"/>
           </w:tcPr>
-          <w:p/>
+          <w:p>
+            <w:r>
+              <w:t>5</w:t>
+            </w:r>
+          </w:p>
         </w:tc>
         <w:tc>
           <w:tcPr>
             <w:tcW w:w="8437" w:type="dxa"/>
           </w:tcPr>
-          <w:p/>
+          <w:p>
+            <w:r>
+              <w:t>N. Forum, A. rights reserved, A. M. services, Virtual, P. P. Terms, and C. Feedback, "What are the operating modes of NFC devices? - NFC forum," NFC Forum, 2017. [Online]. Available: http://nfc-forum.org/resources/what-are-the-operating-modes-of-nfc-devices/. Accessed: Feb. 2, 2017.</w:t>
+            </w:r>
+            <w:bookmarkStart w:id="0" w:name="_GoBack"/>
+            <w:bookmarkEnd w:id="0"/>
+          </w:p>
         </w:tc>
       </w:tr>
     </w:tbl>
@@ -305,7 +340,7 @@
       </w:pPr>
     </w:pPrDefault>
   </w:docDefaults>
-  <w:latentStyles w:defLockedState="0" w:defUIPriority="99" w:defSemiHidden="0" w:defUnhideWhenUsed="0" w:defQFormat="0" w:count="374">
+  <w:latentStyles w:defLockedState="0" w:defUIPriority="99" w:defSemiHidden="0" w:defUnhideWhenUsed="0" w:defQFormat="0" w:count="372">
     <w:lsdException w:name="Normal" w:uiPriority="0" w:qFormat="1"/>
     <w:lsdException w:name="heading 1" w:uiPriority="9" w:qFormat="1"/>
     <w:lsdException w:name="heading 2" w:semiHidden="1" w:uiPriority="9" w:unhideWhenUsed="1" w:qFormat="1"/>
@@ -678,8 +713,6 @@
     <w:lsdException w:name="List Table 6 Colorful Accent 6" w:uiPriority="51"/>
     <w:lsdException w:name="List Table 7 Colorful Accent 6" w:uiPriority="52"/>
     <w:lsdException w:name="Mention" w:semiHidden="1" w:unhideWhenUsed="1"/>
-    <w:lsdException w:name="Smart Hyperlink" w:semiHidden="1" w:unhideWhenUsed="1"/>
-    <w:lsdException w:name="Hashtag" w:semiHidden="1" w:unhideWhenUsed="1"/>
   </w:latentStyles>
   <w:style w:type="paragraph" w:default="1" w:styleId="Normal">
     <w:name w:val="Normal"/>
@@ -688,6 +721,7 @@
   <w:style w:type="character" w:default="1" w:styleId="DefaultParagraphFont">
     <w:name w:val="Default Paragraph Font"/>
     <w:uiPriority w:val="1"/>
+    <w:semiHidden/>
     <w:unhideWhenUsed/>
   </w:style>
   <w:style w:type="table" w:default="1" w:styleId="TableNormal">

</xml_diff>